<commit_message>
Se corrigue linea de chocolatey en el manual
</commit_message>
<xml_diff>
--- a/Instalación Herramienta IE.docx
+++ b/Instalación Herramienta IE.docx
@@ -1,6 +1,6 @@
 
 <file path=word/document.xml><?xml version="1.0" encoding="utf-8"?>
-<w:document xmlns:wpc="http://schemas.microsoft.com/office/word/2010/wordprocessingCanvas" xmlns:cx="http://schemas.microsoft.com/office/drawing/2014/chartex" xmlns:mc="http://schemas.openxmlformats.org/markup-compatibility/2006" xmlns:o="urn:schemas-microsoft-com:office:office" xmlns:r="http://schemas.openxmlformats.org/officeDocument/2006/relationships" xmlns:m="http://schemas.openxmlformats.org/officeDocument/2006/math" xmlns:v="urn:schemas-microsoft-com:vml" xmlns:wp14="http://schemas.microsoft.com/office/word/2010/wordprocessingDrawing" xmlns:wp="http://schemas.openxmlformats.org/drawingml/2006/wordprocessingDrawing" xmlns:w10="urn:schemas-microsoft-com:office:word" xmlns:w="http://schemas.openxmlformats.org/wordprocessingml/2006/main" xmlns:w14="http://schemas.microsoft.com/office/word/2010/wordml" xmlns:w15="http://schemas.microsoft.com/office/word/2012/wordml" xmlns:w16se="http://schemas.microsoft.com/office/word/2015/wordml/symex" xmlns:wpg="http://schemas.microsoft.com/office/word/2010/wordprocessingGroup" xmlns:wpi="http://schemas.microsoft.com/office/word/2010/wordprocessingInk" xmlns:wne="http://schemas.microsoft.com/office/word/2006/wordml" xmlns:wps="http://schemas.microsoft.com/office/word/2010/wordprocessingShape" mc:Ignorable="w14 w15 w16se wp14">
+<w:document xmlns:wpc="http://schemas.microsoft.com/office/word/2010/wordprocessingCanvas" xmlns:cx="http://schemas.microsoft.com/office/drawing/2014/chartex" xmlns:cx1="http://schemas.microsoft.com/office/drawing/2015/9/8/chartex" xmlns:cx2="http://schemas.microsoft.com/office/drawing/2015/10/21/chartex" xmlns:cx3="http://schemas.microsoft.com/office/drawing/2016/5/9/chartex" xmlns:cx4="http://schemas.microsoft.com/office/drawing/2016/5/10/chartex" xmlns:cx5="http://schemas.microsoft.com/office/drawing/2016/5/11/chartex" xmlns:cx6="http://schemas.microsoft.com/office/drawing/2016/5/12/chartex" xmlns:cx7="http://schemas.microsoft.com/office/drawing/2016/5/13/chartex" xmlns:cx8="http://schemas.microsoft.com/office/drawing/2016/5/14/chartex" xmlns:mc="http://schemas.openxmlformats.org/markup-compatibility/2006" xmlns:aink="http://schemas.microsoft.com/office/drawing/2016/ink" xmlns:am3d="http://schemas.microsoft.com/office/drawing/2017/model3d" xmlns:o="urn:schemas-microsoft-com:office:office" xmlns:r="http://schemas.openxmlformats.org/officeDocument/2006/relationships" xmlns:m="http://schemas.openxmlformats.org/officeDocument/2006/math" xmlns:v="urn:schemas-microsoft-com:vml" xmlns:wp14="http://schemas.microsoft.com/office/word/2010/wordprocessingDrawing" xmlns:wp="http://schemas.openxmlformats.org/drawingml/2006/wordprocessingDrawing" xmlns:w10="urn:schemas-microsoft-com:office:word" xmlns:w="http://schemas.openxmlformats.org/wordprocessingml/2006/main" xmlns:w14="http://schemas.microsoft.com/office/word/2010/wordml" xmlns:w15="http://schemas.microsoft.com/office/word/2012/wordml" xmlns:w16cid="http://schemas.microsoft.com/office/word/2016/wordml/cid" xmlns:w16se="http://schemas.microsoft.com/office/word/2015/wordml/symex" xmlns:wpg="http://schemas.microsoft.com/office/word/2010/wordprocessingGroup" xmlns:wpi="http://schemas.microsoft.com/office/word/2010/wordprocessingInk" xmlns:wne="http://schemas.microsoft.com/office/word/2006/wordml" xmlns:wps="http://schemas.microsoft.com/office/word/2010/wordprocessingShape" mc:Ignorable="w14 w15 w16se w16cid wp14">
   <w:body>
     <w:p>
       <w:pPr>
@@ -25,8 +25,6 @@
           <w:b/>
         </w:rPr>
       </w:pPr>
-      <w:bookmarkStart w:id="0" w:name="_GoBack"/>
-      <w:bookmarkEnd w:id="0"/>
       <w:r>
         <w:rPr>
           <w:b/>
@@ -474,14 +472,22 @@
         <w:rPr>
           <w:lang w:val="en-US"/>
         </w:rPr>
-        <w:t xml:space="preserve"> Bypass -Scope Process -</w:t>
-      </w:r>
+        <w:t xml:space="preserve"> Bypass -Scope Process -Force; [</w:t>
+      </w:r>
+      <w:proofErr w:type="spellStart"/>
+      <w:r>
+        <w:rPr>
+          <w:lang w:val="en-US"/>
+        </w:rPr>
+        <w:t>System.Net.ServicePointManager</w:t>
+      </w:r>
+      <w:proofErr w:type="spellEnd"/>
       <w:proofErr w:type="gramStart"/>
       <w:r>
         <w:rPr>
           <w:lang w:val="en-US"/>
         </w:rPr>
-        <w:t>Force;  [</w:t>
+        <w:t>]::</w:t>
       </w:r>
       <w:proofErr w:type="spellStart"/>
       <w:proofErr w:type="gramEnd"/>
@@ -489,6 +495,20 @@
         <w:rPr>
           <w:lang w:val="en-US"/>
         </w:rPr>
+        <w:t>SecurityProtocol</w:t>
+      </w:r>
+      <w:proofErr w:type="spellEnd"/>
+      <w:r>
+        <w:rPr>
+          <w:lang w:val="en-US"/>
+        </w:rPr>
+        <w:t xml:space="preserve"> = [</w:t>
+      </w:r>
+      <w:proofErr w:type="spellStart"/>
+      <w:r>
+        <w:rPr>
+          <w:lang w:val="en-US"/>
+        </w:rPr>
         <w:t>System.Net.ServicePointManager</w:t>
       </w:r>
       <w:proofErr w:type="spellEnd"/>
@@ -510,71 +530,45 @@
         <w:rPr>
           <w:lang w:val="en-US"/>
         </w:rPr>
-        <w:t xml:space="preserve"> = [</w:t>
+        <w:t xml:space="preserve"> -</w:t>
       </w:r>
       <w:proofErr w:type="spellStart"/>
       <w:r>
         <w:rPr>
           <w:lang w:val="en-US"/>
         </w:rPr>
-        <w:t>System.Net.ServicePointManager</w:t>
+        <w:t>bor</w:t>
       </w:r>
       <w:proofErr w:type="spellEnd"/>
       <w:r>
         <w:rPr>
           <w:lang w:val="en-US"/>
         </w:rPr>
-        <w:t>]::</w:t>
+        <w:t xml:space="preserve"> 3072; </w:t>
       </w:r>
       <w:proofErr w:type="spellStart"/>
       <w:r>
         <w:rPr>
           <w:lang w:val="en-US"/>
         </w:rPr>
-        <w:t>SecurityProtocol</w:t>
+        <w:t>iex</w:t>
       </w:r>
       <w:proofErr w:type="spellEnd"/>
       <w:r>
         <w:rPr>
           <w:lang w:val="en-US"/>
         </w:rPr>
-        <w:t xml:space="preserve"> -</w:t>
-      </w:r>
-      <w:proofErr w:type="spellStart"/>
-      <w:r>
-        <w:rPr>
-          <w:lang w:val="en-US"/>
-        </w:rPr>
-        <w:t>bor</w:t>
-      </w:r>
-      <w:proofErr w:type="spellEnd"/>
-      <w:r>
-        <w:rPr>
-          <w:lang w:val="en-US"/>
-        </w:rPr>
-        <w:t xml:space="preserve"> 3072; </w:t>
-      </w:r>
-      <w:proofErr w:type="spellStart"/>
-      <w:r>
-        <w:rPr>
-          <w:lang w:val="en-US"/>
-        </w:rPr>
-        <w:t>iex</w:t>
-      </w:r>
-      <w:proofErr w:type="spellEnd"/>
-      <w:r>
-        <w:rPr>
-          <w:lang w:val="en-US"/>
-        </w:rPr>
-        <w:t xml:space="preserve"> ((New-Object System.Net.WebClient).DownloadString('https://chocolatey.org/install.ps1'))</w:t>
-      </w:r>
-    </w:p>
-    <w:p>
-      <w:pPr>
-        <w:rPr>
-          <w:b/>
-        </w:rPr>
-      </w:pPr>
+        <w:t xml:space="preserve"> ((New-Object System.Net.WebClient).DownloadString('https://community.chocolatey.org/install.ps1'))</w:t>
+      </w:r>
+    </w:p>
+    <w:p>
+      <w:pPr>
+        <w:rPr>
+          <w:b/>
+        </w:rPr>
+      </w:pPr>
+      <w:bookmarkStart w:id="0" w:name="_GoBack"/>
+      <w:bookmarkEnd w:id="0"/>
       <w:r>
         <w:rPr>
           <w:b/>
@@ -588,21 +582,7 @@
         <w:rPr>
           <w:b/>
         </w:rPr>
-        <w:t xml:space="preserve">Cerrar la ventana de </w:t>
-      </w:r>
-      <w:proofErr w:type="spellStart"/>
-      <w:r>
-        <w:rPr>
-          <w:b/>
-        </w:rPr>
-        <w:t>PowerShell</w:t>
-      </w:r>
-      <w:proofErr w:type="spellEnd"/>
-      <w:r>
-        <w:rPr>
-          <w:b/>
-        </w:rPr>
-        <w:t xml:space="preserve"> y sobre </w:t>
+        <w:t xml:space="preserve">Cerrar la ventana de PowerShell y sobre </w:t>
       </w:r>
       <w:r>
         <w:rPr>
@@ -1078,23 +1058,13 @@
         </w:rPr>
         <w:t>‘</w:t>
       </w:r>
-      <w:proofErr w:type="spellStart"/>
-      <w:r>
-        <w:rPr>
-          <w:rFonts w:ascii="Consolas" w:hAnsi="Consolas"/>
-          <w:b/>
-          <w:color w:val="24292E"/>
-        </w:rPr>
-        <w:t>Git</w:t>
-      </w:r>
-      <w:proofErr w:type="spellEnd"/>
-      <w:r>
-        <w:rPr>
-          <w:rFonts w:ascii="Consolas" w:hAnsi="Consolas"/>
-          <w:b/>
-          <w:color w:val="24292E"/>
-        </w:rPr>
-        <w:t xml:space="preserve"> </w:t>
+      <w:r>
+        <w:rPr>
+          <w:rFonts w:ascii="Consolas" w:hAnsi="Consolas"/>
+          <w:b/>
+          <w:color w:val="24292E"/>
+        </w:rPr>
+        <w:t xml:space="preserve">Git </w:t>
       </w:r>
       <w:proofErr w:type="spellStart"/>
       <w:r>
@@ -1325,7 +1295,7 @@
           <w:b/>
           <w:color w:val="24292E"/>
         </w:rPr>
-        <w:t>’, una vez dentro, hacer clic derecho y seleccionar la opción ‘</w:t>
+        <w:t xml:space="preserve">’, una vez dentro, hacer clic derecho y seleccionar la opción ‘Git </w:t>
       </w:r>
       <w:proofErr w:type="spellStart"/>
       <w:r>
@@ -1334,7 +1304,7 @@
           <w:b/>
           <w:color w:val="24292E"/>
         </w:rPr>
-        <w:t>Git</w:t>
+        <w:t>Bash</w:t>
       </w:r>
       <w:proofErr w:type="spellEnd"/>
       <w:r>
@@ -1343,43 +1313,7 @@
           <w:b/>
           <w:color w:val="24292E"/>
         </w:rPr>
-        <w:t xml:space="preserve"> </w:t>
-      </w:r>
-      <w:proofErr w:type="spellStart"/>
-      <w:r>
-        <w:rPr>
-          <w:rFonts w:ascii="Consolas" w:hAnsi="Consolas"/>
-          <w:b/>
-          <w:color w:val="24292E"/>
-        </w:rPr>
-        <w:t>Bash</w:t>
-      </w:r>
-      <w:proofErr w:type="spellEnd"/>
-      <w:r>
-        <w:rPr>
-          <w:rFonts w:ascii="Consolas" w:hAnsi="Consolas"/>
-          <w:b/>
-          <w:color w:val="24292E"/>
-        </w:rPr>
-        <w:t xml:space="preserve"> </w:t>
-      </w:r>
-      <w:proofErr w:type="spellStart"/>
-      <w:r>
-        <w:rPr>
-          <w:rFonts w:ascii="Consolas" w:hAnsi="Consolas"/>
-          <w:b/>
-          <w:color w:val="24292E"/>
-        </w:rPr>
-        <w:t>Here</w:t>
-      </w:r>
-      <w:proofErr w:type="spellEnd"/>
-      <w:r>
-        <w:rPr>
-          <w:rFonts w:ascii="Consolas" w:hAnsi="Consolas"/>
-          <w:b/>
-          <w:color w:val="24292E"/>
-        </w:rPr>
-        <w:t>’</w:t>
+        <w:t xml:space="preserve"> Here’</w:t>
       </w:r>
     </w:p>
     <w:p>
@@ -1495,19 +1429,11 @@
           <w:lang w:val="en-US"/>
         </w:rPr>
       </w:pPr>
-      <w:proofErr w:type="spellStart"/>
-      <w:r>
-        <w:rPr>
-          <w:lang w:val="en-US"/>
-        </w:rPr>
-        <w:t>git</w:t>
-      </w:r>
-      <w:proofErr w:type="spellEnd"/>
-      <w:r>
-        <w:rPr>
-          <w:lang w:val="en-US"/>
-        </w:rPr>
-        <w:t xml:space="preserve"> clone https://github.com/jonanv/ocr-python.git</w:t>
+      <w:r>
+        <w:rPr>
+          <w:lang w:val="en-US"/>
+        </w:rPr>
+        <w:t>git clone https://github.com/jonanv/ocr-python.git</w:t>
       </w:r>
     </w:p>
     <w:p>
@@ -1630,21 +1556,7 @@
         <w:rPr>
           <w:b/>
         </w:rPr>
-        <w:t xml:space="preserve">Una vez el </w:t>
-      </w:r>
-      <w:proofErr w:type="spellStart"/>
-      <w:r>
-        <w:rPr>
-          <w:b/>
-        </w:rPr>
-        <w:t>Git</w:t>
-      </w:r>
-      <w:proofErr w:type="spellEnd"/>
-      <w:r>
-        <w:rPr>
-          <w:b/>
-        </w:rPr>
-        <w:t xml:space="preserve"> </w:t>
+        <w:t xml:space="preserve">Una vez el Git </w:t>
       </w:r>
       <w:proofErr w:type="spellStart"/>
       <w:r>
@@ -2575,7 +2487,7 @@
 </file>
 
 <file path=word/endnotes.xml><?xml version="1.0" encoding="utf-8"?>
-<w:endnotes xmlns:wpc="http://schemas.microsoft.com/office/word/2010/wordprocessingCanvas" xmlns:cx="http://schemas.microsoft.com/office/drawing/2014/chartex" xmlns:mc="http://schemas.openxmlformats.org/markup-compatibility/2006" xmlns:o="urn:schemas-microsoft-com:office:office" xmlns:r="http://schemas.openxmlformats.org/officeDocument/2006/relationships" xmlns:m="http://schemas.openxmlformats.org/officeDocument/2006/math" xmlns:v="urn:schemas-microsoft-com:vml" xmlns:wp14="http://schemas.microsoft.com/office/word/2010/wordprocessingDrawing" xmlns:wp="http://schemas.openxmlformats.org/drawingml/2006/wordprocessingDrawing" xmlns:w10="urn:schemas-microsoft-com:office:word" xmlns:w="http://schemas.openxmlformats.org/wordprocessingml/2006/main" xmlns:w14="http://schemas.microsoft.com/office/word/2010/wordml" xmlns:w15="http://schemas.microsoft.com/office/word/2012/wordml" xmlns:w16se="http://schemas.microsoft.com/office/word/2015/wordml/symex" xmlns:wpg="http://schemas.microsoft.com/office/word/2010/wordprocessingGroup" xmlns:wpi="http://schemas.microsoft.com/office/word/2010/wordprocessingInk" xmlns:wne="http://schemas.microsoft.com/office/word/2006/wordml" xmlns:wps="http://schemas.microsoft.com/office/word/2010/wordprocessingShape" mc:Ignorable="w14 w15 w16se wp14">
+<w:endnotes xmlns:wpc="http://schemas.microsoft.com/office/word/2010/wordprocessingCanvas" xmlns:cx="http://schemas.microsoft.com/office/drawing/2014/chartex" xmlns:cx1="http://schemas.microsoft.com/office/drawing/2015/9/8/chartex" xmlns:cx2="http://schemas.microsoft.com/office/drawing/2015/10/21/chartex" xmlns:cx3="http://schemas.microsoft.com/office/drawing/2016/5/9/chartex" xmlns:cx4="http://schemas.microsoft.com/office/drawing/2016/5/10/chartex" xmlns:cx5="http://schemas.microsoft.com/office/drawing/2016/5/11/chartex" xmlns:cx6="http://schemas.microsoft.com/office/drawing/2016/5/12/chartex" xmlns:cx7="http://schemas.microsoft.com/office/drawing/2016/5/13/chartex" xmlns:cx8="http://schemas.microsoft.com/office/drawing/2016/5/14/chartex" xmlns:mc="http://schemas.openxmlformats.org/markup-compatibility/2006" xmlns:aink="http://schemas.microsoft.com/office/drawing/2016/ink" xmlns:am3d="http://schemas.microsoft.com/office/drawing/2017/model3d" xmlns:o="urn:schemas-microsoft-com:office:office" xmlns:r="http://schemas.openxmlformats.org/officeDocument/2006/relationships" xmlns:m="http://schemas.openxmlformats.org/officeDocument/2006/math" xmlns:v="urn:schemas-microsoft-com:vml" xmlns:wp14="http://schemas.microsoft.com/office/word/2010/wordprocessingDrawing" xmlns:wp="http://schemas.openxmlformats.org/drawingml/2006/wordprocessingDrawing" xmlns:w10="urn:schemas-microsoft-com:office:word" xmlns:w="http://schemas.openxmlformats.org/wordprocessingml/2006/main" xmlns:w14="http://schemas.microsoft.com/office/word/2010/wordml" xmlns:w15="http://schemas.microsoft.com/office/word/2012/wordml" xmlns:w16cid="http://schemas.microsoft.com/office/word/2016/wordml/cid" xmlns:w16se="http://schemas.microsoft.com/office/word/2015/wordml/symex" xmlns:wpg="http://schemas.microsoft.com/office/word/2010/wordprocessingGroup" xmlns:wpi="http://schemas.microsoft.com/office/word/2010/wordprocessingInk" xmlns:wne="http://schemas.microsoft.com/office/word/2006/wordml" xmlns:wps="http://schemas.microsoft.com/office/word/2010/wordprocessingShape" mc:Ignorable="w14 w15 w16se w16cid wp14">
   <w:endnote w:type="separator" w:id="-1">
     <w:p>
       <w:pPr>
@@ -2600,7 +2512,7 @@
 </file>
 
 <file path=word/footnotes.xml><?xml version="1.0" encoding="utf-8"?>
-<w:footnotes xmlns:wpc="http://schemas.microsoft.com/office/word/2010/wordprocessingCanvas" xmlns:cx="http://schemas.microsoft.com/office/drawing/2014/chartex" xmlns:mc="http://schemas.openxmlformats.org/markup-compatibility/2006" xmlns:o="urn:schemas-microsoft-com:office:office" xmlns:r="http://schemas.openxmlformats.org/officeDocument/2006/relationships" xmlns:m="http://schemas.openxmlformats.org/officeDocument/2006/math" xmlns:v="urn:schemas-microsoft-com:vml" xmlns:wp14="http://schemas.microsoft.com/office/word/2010/wordprocessingDrawing" xmlns:wp="http://schemas.openxmlformats.org/drawingml/2006/wordprocessingDrawing" xmlns:w10="urn:schemas-microsoft-com:office:word" xmlns:w="http://schemas.openxmlformats.org/wordprocessingml/2006/main" xmlns:w14="http://schemas.microsoft.com/office/word/2010/wordml" xmlns:w15="http://schemas.microsoft.com/office/word/2012/wordml" xmlns:w16se="http://schemas.microsoft.com/office/word/2015/wordml/symex" xmlns:wpg="http://schemas.microsoft.com/office/word/2010/wordprocessingGroup" xmlns:wpi="http://schemas.microsoft.com/office/word/2010/wordprocessingInk" xmlns:wne="http://schemas.microsoft.com/office/word/2006/wordml" xmlns:wps="http://schemas.microsoft.com/office/word/2010/wordprocessingShape" mc:Ignorable="w14 w15 w16se wp14">
+<w:footnotes xmlns:wpc="http://schemas.microsoft.com/office/word/2010/wordprocessingCanvas" xmlns:cx="http://schemas.microsoft.com/office/drawing/2014/chartex" xmlns:cx1="http://schemas.microsoft.com/office/drawing/2015/9/8/chartex" xmlns:cx2="http://schemas.microsoft.com/office/drawing/2015/10/21/chartex" xmlns:cx3="http://schemas.microsoft.com/office/drawing/2016/5/9/chartex" xmlns:cx4="http://schemas.microsoft.com/office/drawing/2016/5/10/chartex" xmlns:cx5="http://schemas.microsoft.com/office/drawing/2016/5/11/chartex" xmlns:cx6="http://schemas.microsoft.com/office/drawing/2016/5/12/chartex" xmlns:cx7="http://schemas.microsoft.com/office/drawing/2016/5/13/chartex" xmlns:cx8="http://schemas.microsoft.com/office/drawing/2016/5/14/chartex" xmlns:mc="http://schemas.openxmlformats.org/markup-compatibility/2006" xmlns:aink="http://schemas.microsoft.com/office/drawing/2016/ink" xmlns:am3d="http://schemas.microsoft.com/office/drawing/2017/model3d" xmlns:o="urn:schemas-microsoft-com:office:office" xmlns:r="http://schemas.openxmlformats.org/officeDocument/2006/relationships" xmlns:m="http://schemas.openxmlformats.org/officeDocument/2006/math" xmlns:v="urn:schemas-microsoft-com:vml" xmlns:wp14="http://schemas.microsoft.com/office/word/2010/wordprocessingDrawing" xmlns:wp="http://schemas.openxmlformats.org/drawingml/2006/wordprocessingDrawing" xmlns:w10="urn:schemas-microsoft-com:office:word" xmlns:w="http://schemas.openxmlformats.org/wordprocessingml/2006/main" xmlns:w14="http://schemas.microsoft.com/office/word/2010/wordml" xmlns:w15="http://schemas.microsoft.com/office/word/2012/wordml" xmlns:w16cid="http://schemas.microsoft.com/office/word/2016/wordml/cid" xmlns:w16se="http://schemas.microsoft.com/office/word/2015/wordml/symex" xmlns:wpg="http://schemas.microsoft.com/office/word/2010/wordprocessingGroup" xmlns:wpi="http://schemas.microsoft.com/office/word/2010/wordprocessingInk" xmlns:wne="http://schemas.microsoft.com/office/word/2006/wordml" xmlns:wps="http://schemas.microsoft.com/office/word/2010/wordprocessingShape" mc:Ignorable="w14 w15 w16se w16cid wp14">
   <w:footnote w:type="separator" w:id="-1">
     <w:p>
       <w:pPr>
@@ -2625,7 +2537,7 @@
 </file>
 
 <file path=word/header1.xml><?xml version="1.0" encoding="utf-8"?>
-<w:hdr xmlns:wpc="http://schemas.microsoft.com/office/word/2010/wordprocessingCanvas" xmlns:cx="http://schemas.microsoft.com/office/drawing/2014/chartex" xmlns:mc="http://schemas.openxmlformats.org/markup-compatibility/2006" xmlns:o="urn:schemas-microsoft-com:office:office" xmlns:r="http://schemas.openxmlformats.org/officeDocument/2006/relationships" xmlns:m="http://schemas.openxmlformats.org/officeDocument/2006/math" xmlns:v="urn:schemas-microsoft-com:vml" xmlns:wp14="http://schemas.microsoft.com/office/word/2010/wordprocessingDrawing" xmlns:wp="http://schemas.openxmlformats.org/drawingml/2006/wordprocessingDrawing" xmlns:w10="urn:schemas-microsoft-com:office:word" xmlns:w="http://schemas.openxmlformats.org/wordprocessingml/2006/main" xmlns:w14="http://schemas.microsoft.com/office/word/2010/wordml" xmlns:w15="http://schemas.microsoft.com/office/word/2012/wordml" xmlns:w16se="http://schemas.microsoft.com/office/word/2015/wordml/symex" xmlns:wpg="http://schemas.microsoft.com/office/word/2010/wordprocessingGroup" xmlns:wpi="http://schemas.microsoft.com/office/word/2010/wordprocessingInk" xmlns:wne="http://schemas.microsoft.com/office/word/2006/wordml" xmlns:wps="http://schemas.microsoft.com/office/word/2010/wordprocessingShape" mc:Ignorable="w14 w15 w16se wp14">
+<w:hdr xmlns:wpc="http://schemas.microsoft.com/office/word/2010/wordprocessingCanvas" xmlns:cx="http://schemas.microsoft.com/office/drawing/2014/chartex" xmlns:cx1="http://schemas.microsoft.com/office/drawing/2015/9/8/chartex" xmlns:cx2="http://schemas.microsoft.com/office/drawing/2015/10/21/chartex" xmlns:cx3="http://schemas.microsoft.com/office/drawing/2016/5/9/chartex" xmlns:cx4="http://schemas.microsoft.com/office/drawing/2016/5/10/chartex" xmlns:cx5="http://schemas.microsoft.com/office/drawing/2016/5/11/chartex" xmlns:cx6="http://schemas.microsoft.com/office/drawing/2016/5/12/chartex" xmlns:cx7="http://schemas.microsoft.com/office/drawing/2016/5/13/chartex" xmlns:cx8="http://schemas.microsoft.com/office/drawing/2016/5/14/chartex" xmlns:mc="http://schemas.openxmlformats.org/markup-compatibility/2006" xmlns:aink="http://schemas.microsoft.com/office/drawing/2016/ink" xmlns:am3d="http://schemas.microsoft.com/office/drawing/2017/model3d" xmlns:o="urn:schemas-microsoft-com:office:office" xmlns:r="http://schemas.openxmlformats.org/officeDocument/2006/relationships" xmlns:m="http://schemas.openxmlformats.org/officeDocument/2006/math" xmlns:v="urn:schemas-microsoft-com:vml" xmlns:wp14="http://schemas.microsoft.com/office/word/2010/wordprocessingDrawing" xmlns:wp="http://schemas.openxmlformats.org/drawingml/2006/wordprocessingDrawing" xmlns:w10="urn:schemas-microsoft-com:office:word" xmlns:w="http://schemas.openxmlformats.org/wordprocessingml/2006/main" xmlns:w14="http://schemas.microsoft.com/office/word/2010/wordml" xmlns:w15="http://schemas.microsoft.com/office/word/2012/wordml" xmlns:w16cid="http://schemas.microsoft.com/office/word/2016/wordml/cid" xmlns:w16se="http://schemas.microsoft.com/office/word/2015/wordml/symex" xmlns:wpg="http://schemas.microsoft.com/office/word/2010/wordprocessingGroup" xmlns:wpi="http://schemas.microsoft.com/office/word/2010/wordprocessingInk" xmlns:wne="http://schemas.microsoft.com/office/word/2006/wordml" xmlns:wps="http://schemas.microsoft.com/office/word/2010/wordprocessingShape" mc:Ignorable="w14 w15 w16se w16cid wp14">
   <w:p>
     <w:pPr>
       <w:pStyle w:val="Encabezado"/>
@@ -2639,7 +2551,7 @@
 </file>
 
 <file path=word/numbering.xml><?xml version="1.0" encoding="utf-8"?>
-<w:numbering xmlns:wpc="http://schemas.microsoft.com/office/word/2010/wordprocessingCanvas" xmlns:cx="http://schemas.microsoft.com/office/drawing/2014/chartex" xmlns:mc="http://schemas.openxmlformats.org/markup-compatibility/2006" xmlns:o="urn:schemas-microsoft-com:office:office" xmlns:r="http://schemas.openxmlformats.org/officeDocument/2006/relationships" xmlns:m="http://schemas.openxmlformats.org/officeDocument/2006/math" xmlns:v="urn:schemas-microsoft-com:vml" xmlns:wp14="http://schemas.microsoft.com/office/word/2010/wordprocessingDrawing" xmlns:wp="http://schemas.openxmlformats.org/drawingml/2006/wordprocessingDrawing" xmlns:w10="urn:schemas-microsoft-com:office:word" xmlns:w="http://schemas.openxmlformats.org/wordprocessingml/2006/main" xmlns:w14="http://schemas.microsoft.com/office/word/2010/wordml" xmlns:w15="http://schemas.microsoft.com/office/word/2012/wordml" xmlns:w16se="http://schemas.microsoft.com/office/word/2015/wordml/symex" xmlns:wpg="http://schemas.microsoft.com/office/word/2010/wordprocessingGroup" xmlns:wpi="http://schemas.microsoft.com/office/word/2010/wordprocessingInk" xmlns:wne="http://schemas.microsoft.com/office/word/2006/wordml" xmlns:wps="http://schemas.microsoft.com/office/word/2010/wordprocessingShape" mc:Ignorable="w14 w15 w16se wp14">
+<w:numbering xmlns:wpc="http://schemas.microsoft.com/office/word/2010/wordprocessingCanvas" xmlns:cx="http://schemas.microsoft.com/office/drawing/2014/chartex" xmlns:cx1="http://schemas.microsoft.com/office/drawing/2015/9/8/chartex" xmlns:cx2="http://schemas.microsoft.com/office/drawing/2015/10/21/chartex" xmlns:cx3="http://schemas.microsoft.com/office/drawing/2016/5/9/chartex" xmlns:cx4="http://schemas.microsoft.com/office/drawing/2016/5/10/chartex" xmlns:cx5="http://schemas.microsoft.com/office/drawing/2016/5/11/chartex" xmlns:cx6="http://schemas.microsoft.com/office/drawing/2016/5/12/chartex" xmlns:cx7="http://schemas.microsoft.com/office/drawing/2016/5/13/chartex" xmlns:cx8="http://schemas.microsoft.com/office/drawing/2016/5/14/chartex" xmlns:mc="http://schemas.openxmlformats.org/markup-compatibility/2006" xmlns:aink="http://schemas.microsoft.com/office/drawing/2016/ink" xmlns:am3d="http://schemas.microsoft.com/office/drawing/2017/model3d" xmlns:o="urn:schemas-microsoft-com:office:office" xmlns:r="http://schemas.openxmlformats.org/officeDocument/2006/relationships" xmlns:m="http://schemas.openxmlformats.org/officeDocument/2006/math" xmlns:v="urn:schemas-microsoft-com:vml" xmlns:wp14="http://schemas.microsoft.com/office/word/2010/wordprocessingDrawing" xmlns:wp="http://schemas.openxmlformats.org/drawingml/2006/wordprocessingDrawing" xmlns:w10="urn:schemas-microsoft-com:office:word" xmlns:w="http://schemas.openxmlformats.org/wordprocessingml/2006/main" xmlns:w14="http://schemas.microsoft.com/office/word/2010/wordml" xmlns:w15="http://schemas.microsoft.com/office/word/2012/wordml" xmlns:w16cid="http://schemas.microsoft.com/office/word/2016/wordml/cid" xmlns:w16se="http://schemas.microsoft.com/office/word/2015/wordml/symex" xmlns:wpg="http://schemas.microsoft.com/office/word/2010/wordprocessingGroup" xmlns:wpi="http://schemas.microsoft.com/office/word/2010/wordprocessingInk" xmlns:wne="http://schemas.microsoft.com/office/word/2006/wordml" xmlns:wps="http://schemas.microsoft.com/office/word/2010/wordprocessingShape" mc:Ignorable="w14 w15 w16se w16cid wp14">
   <w:abstractNum w:abstractNumId="0" w15:restartNumberingAfterBreak="0">
     <w:nsid w:val="4630588A"/>
     <w:multiLevelType w:val="hybridMultilevel"/>
@@ -2828,7 +2740,7 @@
 </file>
 
 <file path=word/styles.xml><?xml version="1.0" encoding="utf-8"?>
-<w:styles xmlns:mc="http://schemas.openxmlformats.org/markup-compatibility/2006" xmlns:r="http://schemas.openxmlformats.org/officeDocument/2006/relationships" xmlns:w="http://schemas.openxmlformats.org/wordprocessingml/2006/main" xmlns:w14="http://schemas.microsoft.com/office/word/2010/wordml" xmlns:w15="http://schemas.microsoft.com/office/word/2012/wordml" xmlns:w16se="http://schemas.microsoft.com/office/word/2015/wordml/symex" mc:Ignorable="w14 w15 w16se">
+<w:styles xmlns:mc="http://schemas.openxmlformats.org/markup-compatibility/2006" xmlns:r="http://schemas.openxmlformats.org/officeDocument/2006/relationships" xmlns:w="http://schemas.openxmlformats.org/wordprocessingml/2006/main" xmlns:w14="http://schemas.microsoft.com/office/word/2010/wordml" xmlns:w15="http://schemas.microsoft.com/office/word/2012/wordml" xmlns:w16cid="http://schemas.microsoft.com/office/word/2016/wordml/cid" xmlns:w16se="http://schemas.microsoft.com/office/word/2015/wordml/symex" mc:Ignorable="w14 w15 w16se w16cid">
   <w:docDefaults>
     <w:rPrDefault>
       <w:rPr>
@@ -2844,7 +2756,7 @@
       </w:pPr>
     </w:pPrDefault>
   </w:docDefaults>
-  <w:latentStyles w:defLockedState="0" w:defUIPriority="99" w:defSemiHidden="0" w:defUnhideWhenUsed="0" w:defQFormat="0" w:count="371">
+  <w:latentStyles w:defLockedState="0" w:defUIPriority="99" w:defSemiHidden="0" w:defUnhideWhenUsed="0" w:defQFormat="0" w:count="375">
     <w:lsdException w:name="Normal" w:uiPriority="0" w:qFormat="1"/>
     <w:lsdException w:name="heading 1" w:uiPriority="9" w:qFormat="1"/>
     <w:lsdException w:name="heading 2" w:semiHidden="1" w:uiPriority="9" w:unhideWhenUsed="1" w:qFormat="1"/>
@@ -2950,7 +2862,6 @@
     <w:lsdException w:name="HTML Sample" w:semiHidden="1" w:unhideWhenUsed="1"/>
     <w:lsdException w:name="HTML Typewriter" w:semiHidden="1" w:unhideWhenUsed="1"/>
     <w:lsdException w:name="HTML Variable" w:semiHidden="1" w:unhideWhenUsed="1"/>
-    <w:lsdException w:name="Normal Table" w:semiHidden="1" w:unhideWhenUsed="1"/>
     <w:lsdException w:name="annotation subject" w:semiHidden="1" w:unhideWhenUsed="1"/>
     <w:lsdException w:name="No List" w:semiHidden="1" w:unhideWhenUsed="1"/>
     <w:lsdException w:name="Outline List 1" w:semiHidden="1" w:unhideWhenUsed="1"/>
@@ -2994,10 +2905,8 @@
     <w:lsdException w:name="Table Elegant" w:semiHidden="1" w:unhideWhenUsed="1"/>
     <w:lsdException w:name="Table Professional" w:semiHidden="1" w:unhideWhenUsed="1"/>
     <w:lsdException w:name="Table Subtle 1" w:semiHidden="1" w:unhideWhenUsed="1"/>
-    <w:lsdException w:name="Table Subtle 2" w:semiHidden="1" w:unhideWhenUsed="1"/>
     <w:lsdException w:name="Table Web 1" w:semiHidden="1" w:unhideWhenUsed="1"/>
     <w:lsdException w:name="Table Web 2" w:semiHidden="1" w:unhideWhenUsed="1"/>
-    <w:lsdException w:name="Table Web 3" w:semiHidden="1" w:unhideWhenUsed="1"/>
     <w:lsdException w:name="Balloon Text" w:semiHidden="1" w:unhideWhenUsed="1"/>
     <w:lsdException w:name="Table Grid" w:uiPriority="39"/>
     <w:lsdException w:name="Table Theme" w:semiHidden="1" w:unhideWhenUsed="1"/>
@@ -3216,6 +3125,10 @@
     <w:lsdException w:name="List Table 5 Dark Accent 6" w:uiPriority="50"/>
     <w:lsdException w:name="List Table 6 Colorful Accent 6" w:uiPriority="51"/>
     <w:lsdException w:name="List Table 7 Colorful Accent 6" w:uiPriority="52"/>
+    <w:lsdException w:name="Mention" w:semiHidden="1" w:unhideWhenUsed="1"/>
+    <w:lsdException w:name="Smart Hyperlink" w:semiHidden="1" w:unhideWhenUsed="1"/>
+    <w:lsdException w:name="Hashtag" w:semiHidden="1" w:unhideWhenUsed="1"/>
+    <w:lsdException w:name="Unresolved Mention" w:semiHidden="1" w:unhideWhenUsed="1"/>
   </w:latentStyles>
   <w:style w:type="paragraph" w:default="1" w:styleId="Normal">
     <w:name w:val="Normal"/>

</xml_diff>

<commit_message>
Se actualiza el manual de instalación
</commit_message>
<xml_diff>
--- a/Instalación Herramienta IE.docx
+++ b/Instalación Herramienta IE.docx
@@ -270,21 +270,7 @@
         <w:rPr>
           <w:b/>
         </w:rPr>
-        <w:t xml:space="preserve"> en el </w:t>
-      </w:r>
-      <w:proofErr w:type="spellStart"/>
-      <w:r>
-        <w:rPr>
-          <w:b/>
-        </w:rPr>
-        <w:t>check</w:t>
-      </w:r>
-      <w:proofErr w:type="spellEnd"/>
-      <w:r>
-        <w:rPr>
-          <w:b/>
-        </w:rPr>
-        <w:t xml:space="preserve"> “</w:t>
+        <w:t xml:space="preserve"> en el check “</w:t>
       </w:r>
       <w:proofErr w:type="spellStart"/>
       <w:r>
@@ -567,8 +553,6 @@
           <w:b/>
         </w:rPr>
       </w:pPr>
-      <w:bookmarkStart w:id="0" w:name="_GoBack"/>
-      <w:bookmarkEnd w:id="0"/>
       <w:r>
         <w:rPr>
           <w:b/>
@@ -2260,7 +2244,21 @@
           <w:b/>
         </w:rPr>
         <w:lastRenderedPageBreak/>
-        <w:t xml:space="preserve">Hacer clic en el botón examinar y seleccionar el archivo “update.bat” dentro de la carpeta </w:t>
+        <w:t>Hacer clic en el botón examinar y seleccionar el archivo “</w:t>
+      </w:r>
+      <w:proofErr w:type="spellStart"/>
+      <w:r>
+        <w:rPr>
+          <w:b/>
+        </w:rPr>
+        <w:t>github_sync</w:t>
+      </w:r>
+      <w:proofErr w:type="spellEnd"/>
+      <w:r>
+        <w:rPr>
+          <w:b/>
+        </w:rPr>
+        <w:t xml:space="preserve">” dentro de la carpeta </w:t>
       </w:r>
       <w:r>
         <w:rPr>
@@ -2285,13 +2283,12 @@
       <w:r>
         <w:rPr>
           <w:noProof/>
-          <w:lang w:eastAsia="es-CO"/>
         </w:rPr>
         <w:drawing>
-          <wp:inline distT="0" distB="0" distL="0" distR="0" wp14:anchorId="1A6B6846" wp14:editId="20F74A67">
-            <wp:extent cx="6423344" cy="2266122"/>
-            <wp:effectExtent l="0" t="0" r="0" b="1270"/>
-            <wp:docPr id="18" name="Imagen 18"/>
+          <wp:inline distT="0" distB="0" distL="0" distR="0" wp14:anchorId="5D7D7974" wp14:editId="5D09CC8A">
+            <wp:extent cx="6109629" cy="1884459"/>
+            <wp:effectExtent l="0" t="0" r="5715" b="1905"/>
+            <wp:docPr id="7" name="Imagen 7"/>
             <wp:cNvGraphicFramePr>
               <a:graphicFrameLocks xmlns:a="http://schemas.openxmlformats.org/drawingml/2006/main" noChangeAspect="1"/>
             </wp:cNvGraphicFramePr>
@@ -2311,7 +2308,7 @@
                   <pic:spPr>
                     <a:xfrm>
                       <a:off x="0" y="0"/>
-                      <a:ext cx="6435668" cy="2270470"/>
+                      <a:ext cx="6139528" cy="1893681"/>
                     </a:xfrm>
                     <a:prstGeom prst="rect">
                       <a:avLst/>
@@ -2353,13 +2350,12 @@
       <w:r>
         <w:rPr>
           <w:noProof/>
-          <w:lang w:eastAsia="es-CO"/>
         </w:rPr>
         <w:drawing>
-          <wp:inline distT="0" distB="0" distL="0" distR="0" wp14:anchorId="58C0C96C" wp14:editId="7C8BD046">
-            <wp:extent cx="5176300" cy="3657028"/>
-            <wp:effectExtent l="0" t="0" r="5715" b="635"/>
-            <wp:docPr id="19" name="Imagen 19"/>
+          <wp:inline distT="0" distB="0" distL="0" distR="0" wp14:anchorId="29E4AF06" wp14:editId="5302560D">
+            <wp:extent cx="5612130" cy="3894455"/>
+            <wp:effectExtent l="0" t="0" r="7620" b="0"/>
+            <wp:docPr id="8" name="Imagen 8"/>
             <wp:cNvGraphicFramePr>
               <a:graphicFrameLocks xmlns:a="http://schemas.openxmlformats.org/drawingml/2006/main" noChangeAspect="1"/>
             </wp:cNvGraphicFramePr>
@@ -2379,7 +2375,7 @@
                   <pic:spPr>
                     <a:xfrm>
                       <a:off x="0" y="0"/>
-                      <a:ext cx="5185579" cy="3663583"/>
+                      <a:ext cx="5612130" cy="3894455"/>
                     </a:xfrm>
                     <a:prstGeom prst="rect">
                       <a:avLst/>
@@ -2436,13 +2432,12 @@
       <w:r>
         <w:rPr>
           <w:noProof/>
-          <w:lang w:eastAsia="es-CO"/>
         </w:rPr>
         <w:drawing>
-          <wp:inline distT="0" distB="0" distL="0" distR="0" wp14:anchorId="2877E966" wp14:editId="66DE965A">
-            <wp:extent cx="4870007" cy="3458818"/>
-            <wp:effectExtent l="0" t="0" r="6985" b="8890"/>
-            <wp:docPr id="20" name="Imagen 20"/>
+          <wp:inline distT="0" distB="0" distL="0" distR="0" wp14:anchorId="74BFD349" wp14:editId="6B20F3C0">
+            <wp:extent cx="5612130" cy="3940810"/>
+            <wp:effectExtent l="0" t="0" r="7620" b="2540"/>
+            <wp:docPr id="12" name="Imagen 12"/>
             <wp:cNvGraphicFramePr>
               <a:graphicFrameLocks xmlns:a="http://schemas.openxmlformats.org/drawingml/2006/main" noChangeAspect="1"/>
             </wp:cNvGraphicFramePr>
@@ -2462,7 +2457,7 @@
                   <pic:spPr>
                     <a:xfrm>
                       <a:off x="0" y="0"/>
-                      <a:ext cx="4881180" cy="3466753"/>
+                      <a:ext cx="5612130" cy="3940810"/>
                     </a:xfrm>
                     <a:prstGeom prst="rect">
                       <a:avLst/>
@@ -2474,6 +2469,8 @@
           </wp:inline>
         </w:drawing>
       </w:r>
+      <w:bookmarkStart w:id="0" w:name="_GoBack"/>
+      <w:bookmarkEnd w:id="0"/>
     </w:p>
     <w:sectPr>
       <w:headerReference w:type="default" r:id="rId25"/>
@@ -2862,6 +2859,7 @@
     <w:lsdException w:name="HTML Sample" w:semiHidden="1" w:unhideWhenUsed="1"/>
     <w:lsdException w:name="HTML Typewriter" w:semiHidden="1" w:unhideWhenUsed="1"/>
     <w:lsdException w:name="HTML Variable" w:semiHidden="1" w:unhideWhenUsed="1"/>
+    <w:lsdException w:name="Normal Table" w:semiHidden="1" w:unhideWhenUsed="1"/>
     <w:lsdException w:name="annotation subject" w:semiHidden="1" w:unhideWhenUsed="1"/>
     <w:lsdException w:name="No List" w:semiHidden="1" w:unhideWhenUsed="1"/>
     <w:lsdException w:name="Outline List 1" w:semiHidden="1" w:unhideWhenUsed="1"/>
@@ -2905,8 +2903,10 @@
     <w:lsdException w:name="Table Elegant" w:semiHidden="1" w:unhideWhenUsed="1"/>
     <w:lsdException w:name="Table Professional" w:semiHidden="1" w:unhideWhenUsed="1"/>
     <w:lsdException w:name="Table Subtle 1" w:semiHidden="1" w:unhideWhenUsed="1"/>
+    <w:lsdException w:name="Table Subtle 2" w:semiHidden="1" w:unhideWhenUsed="1"/>
     <w:lsdException w:name="Table Web 1" w:semiHidden="1" w:unhideWhenUsed="1"/>
     <w:lsdException w:name="Table Web 2" w:semiHidden="1" w:unhideWhenUsed="1"/>
+    <w:lsdException w:name="Table Web 3" w:semiHidden="1" w:unhideWhenUsed="1"/>
     <w:lsdException w:name="Balloon Text" w:semiHidden="1" w:unhideWhenUsed="1"/>
     <w:lsdException w:name="Table Grid" w:uiPriority="39"/>
     <w:lsdException w:name="Table Theme" w:semiHidden="1" w:unhideWhenUsed="1"/>

</xml_diff>